<commit_message>
update resume and edit home
</commit_message>
<xml_diff>
--- a/images/resume/YE LINN HTET-Web Developer.docx
+++ b/images/resume/YE LINN HTET-Web Developer.docx
@@ -206,7 +206,16 @@
           <w:bCs/>
           <w:color w:val="000000"/>
         </w:rPr>
-        <w:t>mrlinnhtet790@gmail.com</w:t>
+        <w:t>Yelinnhtet9598</w:t>
+      </w:r>
+      <w:r>
+        <w:rPr>
+          <w:rFonts w:ascii="Arial" w:hAnsi="Arial" w:cs="Arial"/>
+          <w:b/>
+          <w:bCs/>
+          <w:color w:val="000000"/>
+        </w:rPr>
+        <w:t>@gmail.com</w:t>
       </w:r>
     </w:p>
     <w:p>

</xml_diff>